<commit_message>
Edits to Report Template.docx
</commit_message>
<xml_diff>
--- a/Research Project/Report Template.docx
+++ b/Research Project/Report Template.docx
@@ -1468,7 +1468,7 @@
           </mc:Choice>
           <mc:Fallback>
             <w:pict>
-              <v:oval w14:anchorId="0CC566F1" id="Oval 6" o:spid="_x0000_s1026" style="position:absolute;margin-left:0;margin-top:62.6pt;width:129.75pt;height:129.75pt;z-index:251664384;visibility:visible;mso-wrap-style:square;mso-wrap-distance-left:9pt;mso-wrap-distance-top:0;mso-wrap-distance-right:9pt;mso-wrap-distance-bottom:0;mso-position-horizontal:center;mso-position-horizontal-relative:margin;mso-position-vertical:absolute;mso-position-vertical-relative:text;v-text-anchor:middle" o:gfxdata="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" fillcolor="#f4ebd9" stroked="f" strokeweight="1pt">
+              <v:oval w14:anchorId="5A293A87" id="Oval 6" o:spid="_x0000_s1026" style="position:absolute;margin-left:0;margin-top:62.6pt;width:129.75pt;height:129.75pt;z-index:251664384;visibility:visible;mso-wrap-style:square;mso-wrap-distance-left:9pt;mso-wrap-distance-top:0;mso-wrap-distance-right:9pt;mso-wrap-distance-bottom:0;mso-position-horizontal:center;mso-position-horizontal-relative:margin;mso-position-vertical:absolute;mso-position-vertical-relative:text;v-text-anchor:middle" o:gfxdata="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" fillcolor="#f4ebd9" stroked="f" strokeweight="1pt">
                 <v:stroke joinstyle="miter"/>
                 <w10:wrap anchorx="margin"/>
               </v:oval>
@@ -1919,7 +1919,20 @@
         </w:p>
       </w:sdtContent>
     </w:sdt>
-    <w:p/>
+    <w:p>
+      <w:r>
+        <w:br w:type="page"/>
+      </w:r>
+    </w:p>
+    <w:p>
+      <w:pPr>
+        <w:pStyle w:val="Heading1"/>
+      </w:pPr>
+      <w:r>
+        <w:lastRenderedPageBreak/>
+        <w:t>Introduction</w:t>
+      </w:r>
+    </w:p>
     <w:sectPr>
       <w:pgSz w:w="11906" w:h="16838"/>
       <w:pgMar w:top="1440" w:right="1440" w:bottom="1440" w:left="1440" w:header="708" w:footer="708" w:gutter="0"/>
@@ -2608,6 +2621,18 @@
       <w:outlineLvl w:val="9"/>
     </w:pPr>
   </w:style>
+  <w:style w:type="paragraph" w:styleId="NoSpacing">
+    <w:name w:val="No Spacing"/>
+    <w:uiPriority w:val="1"/>
+    <w:qFormat/>
+    <w:rsid w:val="00B635AD"/>
+    <w:pPr>
+      <w:spacing w:after="0" w:line="240" w:lineRule="auto"/>
+    </w:pPr>
+    <w:rPr>
+      <w:rFonts w:ascii="Roboto Mono Thin" w:hAnsi="Roboto Mono Thin"/>
+    </w:rPr>
+  </w:style>
 </w:styles>
 </file>
 

</xml_diff>